<commit_message>
first commit in develop2 branch
</commit_message>
<xml_diff>
--- a/Requirement.docx
+++ b/Requirement.docx
@@ -166,6 +166,112 @@
       <w:r>
         <w:rPr/>
         <w:t xml:space="preserve">Tất cả các trường hợp không hợp lệ hiển thị thông báo "Syntax error" thay vì hiện kết quả </w:t>
+      </w:r>
+    </w:p>
+    <w:p>
+      <w:pPr>
+        <w:pStyle w:val="Normal"/>
+        <w:rPr/>
+      </w:pPr>
+      <w:r>
+        <w:rPr/>
+      </w:r>
+    </w:p>
+    <w:p>
+      <w:pPr>
+        <w:pStyle w:val="Normal"/>
+        <w:rPr/>
+      </w:pPr>
+      <w:r>
+        <w:rPr/>
+      </w:r>
+    </w:p>
+    <w:p>
+      <w:pPr>
+        <w:pStyle w:val="Normal"/>
+        <w:rPr/>
+      </w:pPr>
+      <w:r>
+        <w:rPr/>
+      </w:r>
+    </w:p>
+    <w:p>
+      <w:pPr>
+        <w:pStyle w:val="Normal"/>
+        <w:rPr/>
+      </w:pPr>
+      <w:r>
+        <w:rPr/>
+        <w:t>Module cũ là thực hiện ở chế độ thông thường, với cơ số 10, nhiệm vụ của module này sẽ là:</w:t>
+      </w:r>
+    </w:p>
+    <w:p>
+      <w:pPr>
+        <w:pStyle w:val="Normal"/>
+        <w:rPr/>
+      </w:pPr>
+      <w:r>
+        <w:rPr/>
+        <w:t>Xây dựng module tính toán ở chế độ programming, với các hệ cơ số 2,8,16</w:t>
+      </w:r>
+    </w:p>
+    <w:p>
+      <w:pPr>
+        <w:pStyle w:val="Normal"/>
+        <w:rPr/>
+      </w:pPr>
+      <w:r>
+        <w:rPr/>
+        <w:t xml:space="preserve">1. Xây dựng menu cho phép chọn chế độ thực hiện (basic, programming), với mỗi lựa chọn thì thay đổi giao diện cũng như các nút bấm </w:t>
+      </w:r>
+    </w:p>
+    <w:p>
+      <w:pPr>
+        <w:pStyle w:val="Normal"/>
+        <w:rPr/>
+      </w:pPr>
+      <w:r>
+        <w:rPr/>
+        <w:t xml:space="preserve">2. Ở chế độ programming này thêm dropbox cho phép chọn cơ số cho phần nhập </w:t>
+      </w:r>
+    </w:p>
+    <w:p>
+      <w:pPr>
+        <w:pStyle w:val="Normal"/>
+        <w:rPr/>
+      </w:pPr>
+      <w:r>
+        <w:rPr/>
+        <w:t>3. Chỉ thực hiện phép toán cộng, trừ, nhân, chia và chỉ thực hiện toán tử 2 ngôi, không cần dấu (). Vẫn có phần xử lý history nhé</w:t>
+      </w:r>
+    </w:p>
+    <w:p>
+      <w:pPr>
+        <w:pStyle w:val="Normal"/>
+        <w:rPr/>
+      </w:pPr>
+      <w:r>
+        <w:rPr/>
+        <w:t>Note: mở chương trình calculator trên ubuntu 14.04 để tham khảo và làm giống hoặc gần giống như thế là được</w:t>
+      </w:r>
+    </w:p>
+    <w:p>
+      <w:pPr>
+        <w:pStyle w:val="Normal"/>
+        <w:rPr/>
+      </w:pPr>
+      <w:r>
+        <w:rPr/>
+      </w:r>
+    </w:p>
+    <w:p>
+      <w:pPr>
+        <w:pStyle w:val="Normal"/>
+        <w:rPr/>
+      </w:pPr>
+      <w:r>
+        <w:rPr/>
+        <w:t xml:space="preserve">4. Phần history, mỗi item thêm 1 nút delete ở đầu item (mặc định show), 1 nút confirm delete ở cuối (mặc định ẩn), khi bấm nút delete ở item nào, thực hiện rotate animation với button đó (90 độ), đồng thời cho show nút confirm delete (translate animation từ bên phải vào). Bấm vào nút confirm thì xoá item tương ứng </w:t>
       </w:r>
     </w:p>
     <w:sectPr>
@@ -175,136 +281,10 @@
       <w:pgNumType w:fmt="decimal"/>
       <w:formProt w:val="false"/>
       <w:textDirection w:val="lrTb"/>
+      <w:docGrid w:type="default" w:linePitch="240" w:charSpace="4294961151"/>
     </w:sectPr>
   </w:body>
 </w:document>
-</file>
-
-<file path=word/numbering.xml><?xml version="1.0" encoding="utf-8"?>
-<w:numbering xmlns:w="http://schemas.openxmlformats.org/wordprocessingml/2006/main" xmlns:o="urn:schemas-microsoft-com:office:office" xmlns:r="http://schemas.openxmlformats.org/officeDocument/2006/relationships" xmlns:v="urn:schemas-microsoft-com:vml">
-  <w:abstractNum w:abstractNumId="1">
-    <w:lvl w:ilvl="0">
-      <w:start w:val="1"/>
-      <w:numFmt w:val="none"/>
-      <w:suff w:val="nothing"/>
-      <w:lvlText w:val=""/>
-      <w:lvlJc w:val="left"/>
-      <w:pPr>
-        <w:tabs>
-          <w:tab w:val="num" w:pos="432"/>
-        </w:tabs>
-        <w:ind w:left="432" w:hanging="432"/>
-      </w:pPr>
-    </w:lvl>
-    <w:lvl w:ilvl="1">
-      <w:start w:val="1"/>
-      <w:numFmt w:val="none"/>
-      <w:suff w:val="nothing"/>
-      <w:lvlText w:val=""/>
-      <w:lvlJc w:val="left"/>
-      <w:pPr>
-        <w:tabs>
-          <w:tab w:val="num" w:pos="576"/>
-        </w:tabs>
-        <w:ind w:left="576" w:hanging="576"/>
-      </w:pPr>
-    </w:lvl>
-    <w:lvl w:ilvl="2">
-      <w:start w:val="1"/>
-      <w:numFmt w:val="none"/>
-      <w:suff w:val="nothing"/>
-      <w:lvlText w:val=""/>
-      <w:lvlJc w:val="left"/>
-      <w:pPr>
-        <w:tabs>
-          <w:tab w:val="num" w:pos="720"/>
-        </w:tabs>
-        <w:ind w:left="720" w:hanging="720"/>
-      </w:pPr>
-    </w:lvl>
-    <w:lvl w:ilvl="3">
-      <w:start w:val="1"/>
-      <w:numFmt w:val="none"/>
-      <w:suff w:val="nothing"/>
-      <w:lvlText w:val=""/>
-      <w:lvlJc w:val="left"/>
-      <w:pPr>
-        <w:tabs>
-          <w:tab w:val="num" w:pos="864"/>
-        </w:tabs>
-        <w:ind w:left="864" w:hanging="864"/>
-      </w:pPr>
-    </w:lvl>
-    <w:lvl w:ilvl="4">
-      <w:start w:val="1"/>
-      <w:numFmt w:val="none"/>
-      <w:suff w:val="nothing"/>
-      <w:lvlText w:val=""/>
-      <w:lvlJc w:val="left"/>
-      <w:pPr>
-        <w:tabs>
-          <w:tab w:val="num" w:pos="1008"/>
-        </w:tabs>
-        <w:ind w:left="1008" w:hanging="1008"/>
-      </w:pPr>
-    </w:lvl>
-    <w:lvl w:ilvl="5">
-      <w:start w:val="1"/>
-      <w:numFmt w:val="none"/>
-      <w:suff w:val="nothing"/>
-      <w:lvlText w:val=""/>
-      <w:lvlJc w:val="left"/>
-      <w:pPr>
-        <w:tabs>
-          <w:tab w:val="num" w:pos="1152"/>
-        </w:tabs>
-        <w:ind w:left="1152" w:hanging="1152"/>
-      </w:pPr>
-    </w:lvl>
-    <w:lvl w:ilvl="6">
-      <w:start w:val="1"/>
-      <w:numFmt w:val="none"/>
-      <w:suff w:val="nothing"/>
-      <w:lvlText w:val=""/>
-      <w:lvlJc w:val="left"/>
-      <w:pPr>
-        <w:tabs>
-          <w:tab w:val="num" w:pos="1296"/>
-        </w:tabs>
-        <w:ind w:left="1296" w:hanging="1296"/>
-      </w:pPr>
-    </w:lvl>
-    <w:lvl w:ilvl="7">
-      <w:start w:val="1"/>
-      <w:numFmt w:val="none"/>
-      <w:suff w:val="nothing"/>
-      <w:lvlText w:val=""/>
-      <w:lvlJc w:val="left"/>
-      <w:pPr>
-        <w:tabs>
-          <w:tab w:val="num" w:pos="1440"/>
-        </w:tabs>
-        <w:ind w:left="1440" w:hanging="1440"/>
-      </w:pPr>
-    </w:lvl>
-    <w:lvl w:ilvl="8">
-      <w:start w:val="1"/>
-      <w:numFmt w:val="none"/>
-      <w:suff w:val="nothing"/>
-      <w:lvlText w:val=""/>
-      <w:lvlJc w:val="left"/>
-      <w:pPr>
-        <w:tabs>
-          <w:tab w:val="num" w:pos="1584"/>
-        </w:tabs>
-        <w:ind w:left="1584" w:hanging="1584"/>
-      </w:pPr>
-    </w:lvl>
-  </w:abstractNum>
-  <w:num w:numId="1">
-    <w:abstractNumId w:val="1"/>
-  </w:num>
-</w:numbering>
 </file>
 
 <file path=word/styles.xml><?xml version="1.0" encoding="utf-8"?>
@@ -313,7 +293,6 @@
     <w:rPrDefault>
       <w:rPr>
         <w:rFonts w:ascii="Liberation Serif" w:hAnsi="Liberation Serif" w:eastAsia="Droid Sans Fallback" w:cs="FreeSans"/>
-        <w:sz w:val="24"/>
         <w:szCs w:val="24"/>
         <w:lang w:val="en-US" w:eastAsia="zh-CN" w:bidi="hi-IN"/>
       </w:rPr>
@@ -328,10 +307,12 @@
     <w:pPr>
       <w:widowControl w:val="false"/>
       <w:suppressAutoHyphens w:val="true"/>
+      <w:bidi w:val="0"/>
+      <w:jc w:val="left"/>
     </w:pPr>
     <w:rPr>
       <w:rFonts w:ascii="Liberation Serif" w:hAnsi="Liberation Serif" w:eastAsia="Droid Sans Fallback" w:cs="FreeSans"/>
-      <w:color w:val="auto"/>
+      <w:color w:val="00000A"/>
       <w:sz w:val="24"/>
       <w:szCs w:val="24"/>
       <w:lang w:val="en-US" w:eastAsia="zh-CN" w:bidi="hi-IN"/>
@@ -340,15 +321,9 @@
   <w:style w:type="paragraph" w:styleId="Heading1">
     <w:name w:val="Heading 1"/>
     <w:basedOn w:val="Heading"/>
-    <w:next w:val="TextBody"/>
-    <w:qFormat/>
-    <w:pPr>
-      <w:numPr>
-        <w:ilvl w:val="0"/>
-        <w:numId w:val="1"/>
-      </w:numPr>
+    <w:qFormat/>
+    <w:pPr>
       <w:spacing w:before="240" w:after="120"/>
-      <w:outlineLvl w:val="0"/>
       <w:outlineLvl w:val="0"/>
     </w:pPr>
     <w:rPr>
@@ -361,15 +336,9 @@
   <w:style w:type="paragraph" w:styleId="Heading2">
     <w:name w:val="Heading 2"/>
     <w:basedOn w:val="Heading"/>
-    <w:next w:val="TextBody"/>
-    <w:qFormat/>
-    <w:pPr>
-      <w:numPr>
-        <w:ilvl w:val="1"/>
-        <w:numId w:val="1"/>
-      </w:numPr>
+    <w:qFormat/>
+    <w:pPr>
       <w:spacing w:before="200" w:after="120"/>
-      <w:outlineLvl w:val="1"/>
       <w:outlineLvl w:val="1"/>
     </w:pPr>
     <w:rPr>
@@ -382,15 +351,9 @@
   <w:style w:type="paragraph" w:styleId="Heading3">
     <w:name w:val="Heading 3"/>
     <w:basedOn w:val="Heading"/>
-    <w:next w:val="TextBody"/>
-    <w:qFormat/>
-    <w:pPr>
-      <w:numPr>
-        <w:ilvl w:val="2"/>
-        <w:numId w:val="1"/>
-      </w:numPr>
+    <w:qFormat/>
+    <w:pPr>
       <w:spacing w:before="140" w:after="120"/>
-      <w:outlineLvl w:val="2"/>
       <w:outlineLvl w:val="2"/>
     </w:pPr>
     <w:rPr>
@@ -471,7 +434,6 @@
   <w:style w:type="paragraph" w:styleId="Title">
     <w:name w:val="Title"/>
     <w:basedOn w:val="Heading"/>
-    <w:next w:val="TextBody"/>
     <w:qFormat/>
     <w:pPr>
       <w:jc w:val="center"/>
@@ -486,7 +448,6 @@
   <w:style w:type="paragraph" w:styleId="Subtitle">
     <w:name w:val="Subtitle"/>
     <w:basedOn w:val="Heading"/>
-    <w:next w:val="TextBody"/>
     <w:qFormat/>
     <w:pPr>
       <w:spacing w:before="60" w:after="120"/>

</xml_diff>